<commit_message>
update 11. Non-relational databases and MongoDB/
</commit_message>
<xml_diff>
--- a/11. Non-relational databases and MongoDB/Lesson-03/Урок 3. Введение Redis.docx
+++ b/11. Non-relational databases and MongoDB/Lesson-03/Урок 3. Введение Redis.docx
@@ -671,7 +671,6 @@
         <w:jc w:val="both"/>
         <w:rPr>
           <w:sz w:val="24"/>
-          <w:lang w:val="en-US"/>
         </w:rPr>
       </w:pPr>
       <w:r>
@@ -683,7 +682,6 @@
       <w:r>
         <w:rPr>
           <w:sz w:val="24"/>
-          <w:lang w:val="en-US"/>
         </w:rPr>
         <w:t xml:space="preserve"> </w:t>
       </w:r>
@@ -696,7 +694,6 @@
       <w:r>
         <w:rPr>
           <w:sz w:val="24"/>
-          <w:lang w:val="en-US"/>
         </w:rPr>
         <w:t xml:space="preserve"> </w:t>
       </w:r>
@@ -709,7 +706,6 @@
       <w:r>
         <w:rPr>
           <w:sz w:val="24"/>
-          <w:lang w:val="en-US"/>
         </w:rPr>
         <w:t>.</w:t>
       </w:r>
@@ -722,7 +718,6 @@
         <w:jc w:val="both"/>
         <w:rPr>
           <w:sz w:val="24"/>
-          <w:lang w:val="en-US"/>
         </w:rPr>
       </w:pPr>
     </w:p>
@@ -732,7 +727,6 @@
         <w:jc w:val="both"/>
         <w:rPr>
           <w:sz w:val="24"/>
-          <w:lang w:val="en-US"/>
         </w:rPr>
       </w:pPr>
     </w:p>
@@ -742,7 +736,6 @@
         <w:jc w:val="both"/>
         <w:rPr>
           <w:sz w:val="24"/>
-          <w:lang w:val="en-US"/>
         </w:rPr>
       </w:pPr>
     </w:p>
@@ -1093,6 +1086,9 @@
     <w:p>
       <w:pPr>
         <w:pStyle w:val="3"/>
+        <w:rPr>
+          <w:lang w:val="en-US"/>
+        </w:rPr>
         <w:sectPr>
           <w:pgSz w:w="11906" w:h="16838"/>
           <w:pgMar w:top="1276" w:right="566" w:bottom="709" w:left="709" w:header="709" w:footer="709" w:gutter="0"/>
@@ -1104,9 +1100,6 @@
     <w:p>
       <w:pPr>
         <w:pStyle w:val="3"/>
-        <w:rPr>
-          <w:lang w:val="en-US"/>
-        </w:rPr>
       </w:pPr>
       <w:bookmarkStart w:id="1" w:name="_Toc198335222"/>
       <w:r>
@@ -1353,7 +1346,6 @@
         <w:jc w:val="both"/>
         <w:rPr>
           <w:sz w:val="24"/>
-          <w:lang w:val="en-US"/>
         </w:rPr>
       </w:pPr>
     </w:p>
@@ -1579,7 +1571,6 @@
         <w:jc w:val="both"/>
         <w:rPr>
           <w:sz w:val="24"/>
-          <w:lang w:val="en-US"/>
         </w:rPr>
       </w:pPr>
     </w:p>
@@ -2081,14 +2072,20 @@
     <w:p>
       <w:pPr>
         <w:pStyle w:val="3"/>
+        <w:rPr>
+          <w:lang w:val="en-US"/>
+        </w:rPr>
       </w:pPr>
       <w:bookmarkStart w:id="2" w:name="_Toc198335223"/>
       <w:r>
         <w:lastRenderedPageBreak/>
-        <w:t xml:space="preserve">Задание </w:t>
-      </w:r>
-      <w:r>
-        <w:t>3</w:t>
+        <w:t>Задание</w:t>
+      </w:r>
+      <w:r>
+        <w:rPr>
+          <w:lang w:val="en-US"/>
+        </w:rPr>
+        <w:t xml:space="preserve"> 3</w:t>
       </w:r>
       <w:bookmarkEnd w:id="2"/>
     </w:p>
@@ -2616,9 +2613,6 @@
     <w:p>
       <w:pPr>
         <w:pStyle w:val="3"/>
-        <w:rPr>
-          <w:lang w:val="en-US"/>
-        </w:rPr>
       </w:pPr>
       <w:bookmarkStart w:id="3" w:name="_Toc198335224"/>
       <w:r>
@@ -2626,9 +2620,6 @@
         <w:t>Задание</w:t>
       </w:r>
       <w:r>
-        <w:rPr>
-          <w:lang w:val="en-US"/>
-        </w:rPr>
         <w:t xml:space="preserve"> 4</w:t>
       </w:r>
       <w:bookmarkEnd w:id="3"/>
@@ -2818,66 +2809,16 @@
           <w:i/>
           <w:sz w:val="24"/>
         </w:rPr>
-        <w:t>Создание скрипта</w:t>
-      </w:r>
-    </w:p>
-    <w:p>
-      <w:pPr>
-        <w:ind w:left="3117" w:hanging="1701"/>
-        <w:rPr>
-          <w:sz w:val="24"/>
-          <w:lang w:val="en-US"/>
-        </w:rPr>
-      </w:pPr>
-      <w:r>
-        <w:rPr>
-          <w:sz w:val="24"/>
-          <w:lang w:val="en-US"/>
-        </w:rPr>
-        <w:t>127.0.0.1:6379&gt; eval "local result = ARGV[1] .. '^(1/2) ' .. ' = ' .. math.sqrt(ARGV[1]); redis.call('set', KEYS[1], result); return result" 1 sqr 2</w:t>
-      </w:r>
-    </w:p>
-    <w:p>
-      <w:pPr>
-        <w:ind w:left="1416" w:firstLine="708"/>
-        <w:jc w:val="both"/>
-        <w:rPr>
-          <w:i/>
-          <w:sz w:val="24"/>
-        </w:rPr>
-      </w:pPr>
-      <w:r>
-        <w:rPr>
-          <w:i/>
-          <w:sz w:val="24"/>
-        </w:rPr>
-        <w:t>"2^(1/2)  = 1.4142135623731"</w:t>
-      </w:r>
-    </w:p>
-    <w:p>
-      <w:pPr>
-        <w:ind w:left="2122" w:firstLine="709"/>
-        <w:jc w:val="both"/>
-        <w:rPr>
-          <w:sz w:val="24"/>
-        </w:rPr>
-      </w:pPr>
-    </w:p>
-    <w:p>
-      <w:pPr>
-        <w:ind w:left="707" w:firstLine="709"/>
-        <w:jc w:val="both"/>
-        <w:rPr>
-          <w:sz w:val="24"/>
-        </w:rPr>
-      </w:pPr>
+        <w:t>Создание</w:t>
+      </w:r>
       <w:r>
         <w:rPr>
           <w:b/>
           <w:i/>
           <w:sz w:val="24"/>
-        </w:rPr>
-        <w:t>Проверка значения ключа</w:t>
+          <w:lang w:val="en-US"/>
+        </w:rPr>
+        <w:t xml:space="preserve"> </w:t>
       </w:r>
       <w:r>
         <w:rPr>
@@ -2885,15 +2826,66 @@
           <w:i/>
           <w:sz w:val="24"/>
         </w:rPr>
-        <w:t xml:space="preserve"> </w:t>
-      </w:r>
+        <w:t>скрипта</w:t>
+      </w:r>
+    </w:p>
+    <w:p>
+      <w:pPr>
+        <w:ind w:left="3117" w:hanging="1701"/>
+        <w:rPr>
+          <w:sz w:val="24"/>
+          <w:lang w:val="en-US"/>
+        </w:rPr>
+      </w:pPr>
+      <w:r>
+        <w:rPr>
+          <w:sz w:val="24"/>
+          <w:lang w:val="en-US"/>
+        </w:rPr>
+        <w:t>127.0.0.1:6379&gt; eval "local result = ARGV[1] .. '^(1/2) = ' .. math.sqrt(ARGV[1]); redis.call('set', KEYS[1], result); return result" 1 sqr 2</w:t>
+      </w:r>
+    </w:p>
+    <w:p>
+      <w:pPr>
+        <w:ind w:left="1416" w:firstLine="708"/>
+        <w:jc w:val="both"/>
+        <w:rPr>
+          <w:i/>
+          <w:sz w:val="24"/>
+        </w:rPr>
+      </w:pPr>
+      <w:r>
+        <w:rPr>
+          <w:i/>
+          <w:sz w:val="24"/>
+        </w:rPr>
+        <w:t>"2^(1/2) = 1.4142135623731"</w:t>
+      </w:r>
+    </w:p>
+    <w:p>
+      <w:pPr>
+        <w:ind w:left="2122" w:firstLine="709"/>
+        <w:jc w:val="both"/>
+        <w:rPr>
+          <w:sz w:val="24"/>
+        </w:rPr>
+      </w:pPr>
+    </w:p>
+    <w:p>
+      <w:pPr>
+        <w:ind w:left="707" w:firstLine="709"/>
+        <w:jc w:val="both"/>
+        <w:rPr>
+          <w:sz w:val="24"/>
+        </w:rPr>
+      </w:pPr>
       <w:r>
         <w:rPr>
           <w:b/>
           <w:i/>
           <w:sz w:val="24"/>
         </w:rPr>
-        <w:t>sqr</w:t>
+        <w:t>Проверка значения ключа</w:t>
       </w:r>
       <w:r>
         <w:rPr>
@@ -2901,13 +2893,29 @@
           <w:i/>
           <w:sz w:val="24"/>
         </w:rPr>
-        <w:t xml:space="preserve"> с помощью </w:t>
+        <w:t xml:space="preserve"> </w:t>
       </w:r>
       <w:r>
         <w:rPr>
           <w:b/>
           <w:i/>
           <w:sz w:val="24"/>
+        </w:rPr>
+        <w:t>sqr</w:t>
+      </w:r>
+      <w:r>
+        <w:rPr>
+          <w:b/>
+          <w:i/>
+          <w:sz w:val="24"/>
+        </w:rPr>
+        <w:t xml:space="preserve"> с помощью </w:t>
+      </w:r>
+      <w:r>
+        <w:rPr>
+          <w:b/>
+          <w:i/>
+          <w:sz w:val="24"/>
           <w:lang w:val="en-US"/>
         </w:rPr>
         <w:t>get</w:t>
@@ -2942,17 +2950,10 @@
           <w:i/>
           <w:sz w:val="24"/>
         </w:rPr>
-        <w:t>"2^(1/2)  = 1.4142135623731</w:t>
+        <w:t>"2^(1/2) = 1.4142135623731"</w:t>
       </w:r>
       <w:bookmarkStart w:id="4" w:name="_GoBack"/>
       <w:bookmarkEnd w:id="4"/>
-      <w:r>
-        <w:rPr>
-          <w:i/>
-          <w:sz w:val="24"/>
-        </w:rPr>
-        <w:t>"</w:t>
-      </w:r>
     </w:p>
     <w:p>
       <w:pPr>
@@ -2991,6 +2992,7 @@
           <w:b/>
           <w:i/>
           <w:sz w:val="24"/>
+          <w:lang w:val="en-US"/>
         </w:rPr>
       </w:pPr>
       <w:r>
@@ -2999,7 +3001,24 @@
           <w:i/>
           <w:sz w:val="24"/>
         </w:rPr>
-        <w:t>Загрузка скрипта</w:t>
+        <w:t>Загрузка</w:t>
+      </w:r>
+      <w:r>
+        <w:rPr>
+          <w:b/>
+          <w:i/>
+          <w:sz w:val="24"/>
+          <w:lang w:val="en-US"/>
+        </w:rPr>
+        <w:t xml:space="preserve"> </w:t>
+      </w:r>
+      <w:r>
+        <w:rPr>
+          <w:b/>
+          <w:i/>
+          <w:sz w:val="24"/>
+        </w:rPr>
+        <w:t>скрипта</w:t>
       </w:r>
     </w:p>
     <w:p>
@@ -3015,7 +3034,7 @@
           <w:sz w:val="24"/>
           <w:lang w:val="en-US"/>
         </w:rPr>
-        <w:t>127.0.0.1:6379&gt; SCRIPT LOAD  "local result = ARGV[1] .. '^(1/2) ' .. ' = ' .. math.sqrt(ARGV[1]); redis.call('set', KEYS[1], result); return result"</w:t>
+        <w:t>127.0.0.1:6379&gt; SCRIPT LOAD  "local result = ARGV[1] .. '^(1/2) = ' .. math.sqrt(ARGV[1]); redis.call('set', KEYS[1], result); return result"</w:t>
       </w:r>
     </w:p>
     <w:p>
@@ -3163,15 +3182,143 @@
         <w:ind w:left="3119" w:hanging="1701"/>
         <w:rPr>
           <w:sz w:val="24"/>
-          <w:lang w:val="en-US"/>
-        </w:rPr>
-      </w:pPr>
-      <w:r>
-        <w:rPr>
-          <w:sz w:val="24"/>
-          <w:lang w:val="en-US"/>
-        </w:rPr>
-        <w:t>127.0.0.1:6379&gt; EVALSHA 3d3442065187702ec9ec0c90b385452a0cdd925e 1 sqr 25</w:t>
+        </w:rPr>
+      </w:pPr>
+      <w:r>
+        <w:rPr>
+          <w:sz w:val="24"/>
+        </w:rPr>
+        <w:t xml:space="preserve">127.0.0.1:6379&gt; </w:t>
+      </w:r>
+      <w:r>
+        <w:rPr>
+          <w:sz w:val="24"/>
+          <w:lang w:val="en-US"/>
+        </w:rPr>
+        <w:t>EVALSHA</w:t>
+      </w:r>
+      <w:r>
+        <w:rPr>
+          <w:sz w:val="24"/>
+        </w:rPr>
+        <w:t xml:space="preserve"> 3</w:t>
+      </w:r>
+      <w:r>
+        <w:rPr>
+          <w:sz w:val="24"/>
+          <w:lang w:val="en-US"/>
+        </w:rPr>
+        <w:t>d</w:t>
+      </w:r>
+      <w:r>
+        <w:rPr>
+          <w:sz w:val="24"/>
+        </w:rPr>
+        <w:t>3442065187702</w:t>
+      </w:r>
+      <w:r>
+        <w:rPr>
+          <w:sz w:val="24"/>
+          <w:lang w:val="en-US"/>
+        </w:rPr>
+        <w:t>ec</w:t>
+      </w:r>
+      <w:r>
+        <w:rPr>
+          <w:sz w:val="24"/>
+        </w:rPr>
+        <w:t>9</w:t>
+      </w:r>
+      <w:r>
+        <w:rPr>
+          <w:sz w:val="24"/>
+          <w:lang w:val="en-US"/>
+        </w:rPr>
+        <w:t>ec</w:t>
+      </w:r>
+      <w:r>
+        <w:rPr>
+          <w:sz w:val="24"/>
+        </w:rPr>
+        <w:t>0</w:t>
+      </w:r>
+      <w:r>
+        <w:rPr>
+          <w:sz w:val="24"/>
+          <w:lang w:val="en-US"/>
+        </w:rPr>
+        <w:t>c</w:t>
+      </w:r>
+      <w:r>
+        <w:rPr>
+          <w:sz w:val="24"/>
+        </w:rPr>
+        <w:t>90</w:t>
+      </w:r>
+      <w:r>
+        <w:rPr>
+          <w:sz w:val="24"/>
+          <w:lang w:val="en-US"/>
+        </w:rPr>
+        <w:t>b</w:t>
+      </w:r>
+      <w:r>
+        <w:rPr>
+          <w:sz w:val="24"/>
+        </w:rPr>
+        <w:t>385452</w:t>
+      </w:r>
+      <w:r>
+        <w:rPr>
+          <w:sz w:val="24"/>
+          <w:lang w:val="en-US"/>
+        </w:rPr>
+        <w:t>a</w:t>
+      </w:r>
+      <w:r>
+        <w:rPr>
+          <w:sz w:val="24"/>
+        </w:rPr>
+        <w:t>0</w:t>
+      </w:r>
+      <w:r>
+        <w:rPr>
+          <w:sz w:val="24"/>
+          <w:lang w:val="en-US"/>
+        </w:rPr>
+        <w:t>cdd</w:t>
+      </w:r>
+      <w:r>
+        <w:rPr>
+          <w:sz w:val="24"/>
+        </w:rPr>
+        <w:t>925</w:t>
+      </w:r>
+      <w:r>
+        <w:rPr>
+          <w:sz w:val="24"/>
+          <w:lang w:val="en-US"/>
+        </w:rPr>
+        <w:t>e</w:t>
+      </w:r>
+      <w:r>
+        <w:rPr>
+          <w:sz w:val="24"/>
+        </w:rPr>
+        <w:t xml:space="preserve"> 1 </w:t>
+      </w:r>
+      <w:r>
+        <w:rPr>
+          <w:sz w:val="24"/>
+          <w:lang w:val="en-US"/>
+        </w:rPr>
+        <w:t>sqr</w:t>
+      </w:r>
+      <w:r>
+        <w:rPr>
+          <w:sz w:val="24"/>
+        </w:rPr>
+        <w:t xml:space="preserve"> 25</w:t>
       </w:r>
     </w:p>
     <w:p>
@@ -3188,7 +3335,7 @@
           <w:i/>
           <w:sz w:val="24"/>
         </w:rPr>
-        <w:t>"25^(1/2)  = 5"</w:t>
+        <w:t>"25^(1/2) = 5"</w:t>
       </w:r>
     </w:p>
     <w:p>
@@ -3292,44 +3439,29 @@
           <w:top w:val="thickThinLargeGap" w:sz="24" w:space="1" w:color="auto"/>
         </w:pBdr>
         <w:jc w:val="both"/>
-        <w:rPr>
-          <w:lang w:val="en-US"/>
-        </w:rPr>
       </w:pPr>
       <w:r>
         <w:t>Ссылка</w:t>
       </w:r>
       <w:r>
-        <w:rPr>
-          <w:lang w:val="en-US"/>
-        </w:rPr>
         <w:t xml:space="preserve"> </w:t>
       </w:r>
       <w:r>
         <w:t>на</w:t>
       </w:r>
       <w:r>
-        <w:rPr>
-          <w:lang w:val="en-US"/>
-        </w:rPr>
         <w:t xml:space="preserve"> </w:t>
       </w:r>
       <w:r>
         <w:t>репозиторий</w:t>
       </w:r>
       <w:r>
-        <w:rPr>
-          <w:lang w:val="en-US"/>
-        </w:rPr>
         <w:t>:</w:t>
       </w:r>
     </w:p>
     <w:p>
       <w:pPr>
         <w:jc w:val="both"/>
-        <w:rPr>
-          <w:lang w:val="en-US"/>
-        </w:rPr>
       </w:pPr>
       <w:hyperlink r:id="rId8" w:history="1">
         <w:r>
@@ -3338,14 +3470,208 @@
             <w:sz w:val="28"/>
             <w:lang w:val="en-US"/>
           </w:rPr>
-          <w:t>https://github.com/olgashenkel/GeekBrains-specialization-ELECTIVES/tree/main/11.%20Non-relational%20databases%20and%20MongoDB</w:t>
+          <w:t>https</w:t>
+        </w:r>
+        <w:r>
+          <w:rPr>
+            <w:rStyle w:val="a4"/>
+            <w:sz w:val="28"/>
+          </w:rPr>
+          <w:t>://</w:t>
+        </w:r>
+        <w:r>
+          <w:rPr>
+            <w:rStyle w:val="a4"/>
+            <w:sz w:val="28"/>
+            <w:lang w:val="en-US"/>
+          </w:rPr>
+          <w:t>github</w:t>
+        </w:r>
+        <w:r>
+          <w:rPr>
+            <w:rStyle w:val="a4"/>
+            <w:sz w:val="28"/>
+          </w:rPr>
+          <w:t>.</w:t>
+        </w:r>
+        <w:r>
+          <w:rPr>
+            <w:rStyle w:val="a4"/>
+            <w:sz w:val="28"/>
+            <w:lang w:val="en-US"/>
+          </w:rPr>
+          <w:t>com</w:t>
+        </w:r>
+        <w:r>
+          <w:rPr>
+            <w:rStyle w:val="a4"/>
+            <w:sz w:val="28"/>
+          </w:rPr>
+          <w:t>/</w:t>
+        </w:r>
+        <w:r>
+          <w:rPr>
+            <w:rStyle w:val="a4"/>
+            <w:sz w:val="28"/>
+            <w:lang w:val="en-US"/>
+          </w:rPr>
+          <w:t>olgashenkel</w:t>
+        </w:r>
+        <w:r>
+          <w:rPr>
+            <w:rStyle w:val="a4"/>
+            <w:sz w:val="28"/>
+          </w:rPr>
+          <w:t>/</w:t>
+        </w:r>
+        <w:r>
+          <w:rPr>
+            <w:rStyle w:val="a4"/>
+            <w:sz w:val="28"/>
+            <w:lang w:val="en-US"/>
+          </w:rPr>
+          <w:t>GeekBrains</w:t>
+        </w:r>
+        <w:r>
+          <w:rPr>
+            <w:rStyle w:val="a4"/>
+            <w:sz w:val="28"/>
+          </w:rPr>
+          <w:t>-</w:t>
+        </w:r>
+        <w:r>
+          <w:rPr>
+            <w:rStyle w:val="a4"/>
+            <w:sz w:val="28"/>
+            <w:lang w:val="en-US"/>
+          </w:rPr>
+          <w:t>specialization</w:t>
+        </w:r>
+        <w:r>
+          <w:rPr>
+            <w:rStyle w:val="a4"/>
+            <w:sz w:val="28"/>
+          </w:rPr>
+          <w:t>-</w:t>
+        </w:r>
+        <w:r>
+          <w:rPr>
+            <w:rStyle w:val="a4"/>
+            <w:sz w:val="28"/>
+            <w:lang w:val="en-US"/>
+          </w:rPr>
+          <w:t>ELECTIVES</w:t>
+        </w:r>
+        <w:r>
+          <w:rPr>
+            <w:rStyle w:val="a4"/>
+            <w:sz w:val="28"/>
+          </w:rPr>
+          <w:t>/</w:t>
+        </w:r>
+        <w:r>
+          <w:rPr>
+            <w:rStyle w:val="a4"/>
+            <w:sz w:val="28"/>
+            <w:lang w:val="en-US"/>
+          </w:rPr>
+          <w:t>tree</w:t>
+        </w:r>
+        <w:r>
+          <w:rPr>
+            <w:rStyle w:val="a4"/>
+            <w:sz w:val="28"/>
+          </w:rPr>
+          <w:t>/</w:t>
+        </w:r>
+        <w:r>
+          <w:rPr>
+            <w:rStyle w:val="a4"/>
+            <w:sz w:val="28"/>
+            <w:lang w:val="en-US"/>
+          </w:rPr>
+          <w:t>main</w:t>
+        </w:r>
+        <w:r>
+          <w:rPr>
+            <w:rStyle w:val="a4"/>
+            <w:sz w:val="28"/>
+          </w:rPr>
+          <w:t>/11.%20</w:t>
+        </w:r>
+        <w:r>
+          <w:rPr>
+            <w:rStyle w:val="a4"/>
+            <w:sz w:val="28"/>
+            <w:lang w:val="en-US"/>
+          </w:rPr>
+          <w:t>Non</w:t>
+        </w:r>
+        <w:r>
+          <w:rPr>
+            <w:rStyle w:val="a4"/>
+            <w:sz w:val="28"/>
+          </w:rPr>
+          <w:t>-</w:t>
+        </w:r>
+        <w:r>
+          <w:rPr>
+            <w:rStyle w:val="a4"/>
+            <w:sz w:val="28"/>
+            <w:lang w:val="en-US"/>
+          </w:rPr>
+          <w:t>relational</w:t>
+        </w:r>
+        <w:r>
+          <w:rPr>
+            <w:rStyle w:val="a4"/>
+            <w:sz w:val="28"/>
+          </w:rPr>
+          <w:t>%20</w:t>
+        </w:r>
+        <w:r>
+          <w:rPr>
+            <w:rStyle w:val="a4"/>
+            <w:sz w:val="28"/>
+            <w:lang w:val="en-US"/>
+          </w:rPr>
+          <w:t>databases</w:t>
+        </w:r>
+        <w:r>
+          <w:rPr>
+            <w:rStyle w:val="a4"/>
+            <w:sz w:val="28"/>
+          </w:rPr>
+          <w:t>%20</w:t>
+        </w:r>
+        <w:r>
+          <w:rPr>
+            <w:rStyle w:val="a4"/>
+            <w:sz w:val="28"/>
+            <w:lang w:val="en-US"/>
+          </w:rPr>
+          <w:t>and</w:t>
+        </w:r>
+        <w:r>
+          <w:rPr>
+            <w:rStyle w:val="a4"/>
+            <w:sz w:val="28"/>
+          </w:rPr>
+          <w:t>%20</w:t>
+        </w:r>
+        <w:r>
+          <w:rPr>
+            <w:rStyle w:val="a4"/>
+            <w:sz w:val="28"/>
+            <w:lang w:val="en-US"/>
+          </w:rPr>
+          <w:t>MongoDB</w:t>
         </w:r>
       </w:hyperlink>
       <w:r>
         <w:rPr>
           <w:rStyle w:val="a4"/>
           <w:sz w:val="28"/>
-          <w:lang w:val="en-US"/>
         </w:rPr>
         <w:t xml:space="preserve"> </w:t>
       </w:r>
@@ -7056,7 +7382,7 @@
 </file>
 
 <file path=customXml/itemProps1.xml><?xml version="1.0" encoding="utf-8"?>
-<ds:datastoreItem xmlns:ds="http://schemas.openxmlformats.org/officeDocument/2006/customXml" ds:itemID="{387D835D-78C3-45DE-A083-34DE931251F7}">
+<ds:datastoreItem xmlns:ds="http://schemas.openxmlformats.org/officeDocument/2006/customXml" ds:itemID="{6469E3AD-4C49-41CF-A7D9-A986B553B635}">
   <ds:schemaRefs>
     <ds:schemaRef ds:uri="http://schemas.openxmlformats.org/officeDocument/2006/bibliography"/>
   </ds:schemaRefs>

</xml_diff>